<commit_message>
Change ref style to apa
</commit_message>
<xml_diff>
--- a/Benford in disaster toll_2.docx
+++ b/Benford in disaster toll_2.docx
@@ -240,19 +240,7 @@
         <w:rPr>
           <w:rFonts w:cs="Times New Roman"/>
         </w:rPr>
-        <w:t xml:space="preserve"> law, law of anomalous numb</w:t>
-      </w:r>
-      <w:r>
-        <w:rPr>
-          <w:rFonts w:cs="Times New Roman"/>
-        </w:rPr>
-        <w:t>ers, and first-digit law. The law simply states that the leading significant digit is expected to be small. For instance, in a set where the law fits, most numbers begin with digit 1, accounting for over 30% of total numbers, and the frequency of numbers s</w:t>
-      </w:r>
-      <w:r>
-        <w:rPr>
-          <w:rFonts w:cs="Times New Roman"/>
-        </w:rPr>
-        <w:t xml:space="preserve">tarting with later digits falls almost exponentially. </w:t>
+        <w:t xml:space="preserve"> law, law of anomalous numbers, and first-digit law. The law simply states that the leading significant digit is expected to be small. For instance, in a set where the law fits, most numbers begin with digit 1, accounting for over 30% of total numbers, and the frequency of numbers starting with later digits falls almost exponentially. </w:t>
       </w:r>
       <w:r>
         <w:rPr>
@@ -281,13 +269,7 @@
         <w:rPr>
           <w:rFonts w:cs="Times New Roman"/>
         </w:rPr>
-        <w:t xml:space="preserve"> shown to apply to multitude of natural data sets, including stock and house prices, population numbers, death rates, length of large objects, and mathematical constants</w:t>
-      </w:r>
-      <w:r>
-        <w:rPr>
-          <w:rFonts w:cs="Times New Roman"/>
-        </w:rPr>
-        <w:t>,</w:t>
+        <w:t xml:space="preserve"> shown to apply to multitude of natural data sets, including stock and house prices, population numbers, death rates, length of large objects, and mathematical constants,</w:t>
       </w:r>
       <w:r>
         <w:rPr>
@@ -302,33 +284,7 @@
         <w:rPr>
           <w:rFonts w:cs="Times New Roman"/>
         </w:rPr>
-        <w:t xml:space="preserve"> </w:t>
-      </w:r>
-      <w:r>
-        <w:rPr>
-          <w:rFonts w:cs="Times New Roman"/>
-        </w:rPr>
-        <w:t>among others. In this paper, the law (for the first digit) has been tested for the number of deaths due to four different disasters: earthquakes, wars, accidents, and floods. A recapitulation on population data has also been accomplished, with a focus</w:t>
-      </w:r>
-      <w:r>
-        <w:rPr>
-          <w:rFonts w:cs="Times New Roman"/>
-        </w:rPr>
-        <w:t xml:space="preserve"> of time series data of population of countries. The law has been shown to apply to the instances of death tolls due to disaster and population data, while not being in conformity with time series data. The implications with the associated probability dist</w:t>
-      </w:r>
-      <w:r>
-        <w:rPr>
-          <w:rFonts w:cs="Times New Roman"/>
-        </w:rPr>
-        <w:t xml:space="preserve">ributions of the data were also discussed. The findings were </w:t>
-      </w:r>
-      <w:bookmarkStart w:id="0" w:name="_GoBack"/>
-      <w:bookmarkEnd w:id="0"/>
-      <w:r>
-        <w:rPr>
-          <w:rFonts w:cs="Times New Roman"/>
-        </w:rPr>
-        <w:t>tested with Pearson's Chi-squared goodness of fit test.</w:t>
+        <w:t xml:space="preserve"> among others. In this paper, the law (for the first digit) has been tested for the number of deaths due to four different disasters: earthquakes, wars, accidents, and floods. A recapitulation on population data has also been accomplished, with a focus of time series data of population of countries. The law has been shown to apply to the instances of death tolls due to disaster and population data, while not being in conformity with time series data. The implications with the associated probability distributions of the data were also discussed. The findings were tested with Pearson's Chi-squared goodness of fit test.</w:t>
       </w:r>
     </w:p>
     <w:p>
@@ -478,19 +434,7 @@
         <w:rPr>
           <w:rFonts w:cs="Times New Roman"/>
         </w:rPr>
-        <w:t>Th</w:t>
-      </w:r>
-      <w:r>
-        <w:rPr>
-          <w:rFonts w:cs="Times New Roman"/>
-        </w:rPr>
-        <w:t>e first digit of a randomly chosen number could be one of nine, out of one through nine, resulting to the seem that the probability that any of the nine numbers will be on the first position of a number should be 1/9. However, many real-world data sets dif</w:t>
-      </w:r>
-      <w:r>
-        <w:rPr>
-          <w:rFonts w:cs="Times New Roman"/>
-        </w:rPr>
-        <w:t xml:space="preserve">fer from this orthodox estimation. </w:t>
+        <w:t xml:space="preserve">The first digit of a randomly chosen number could be one of nine, out of one through nine, resulting to the seem that the probability that any of the nine numbers will be on the first position of a number should be 1/9. However, many real-world data sets differ from this orthodox estimation. </w:t>
       </w:r>
     </w:p>
     <w:p>
@@ -528,13 +472,7 @@
         <w:rPr>
           <w:rFonts w:cs="Times New Roman"/>
         </w:rPr>
-        <w:t>, actually traces its back to an 1881 work by the mathematician and astronomer Simon Newcomb, who showed that ten digits in the logarithmic table do not occur with equal frequ</w:t>
-      </w:r>
-      <w:r>
-        <w:rPr>
-          <w:rFonts w:cs="Times New Roman"/>
-        </w:rPr>
-        <w:t>ency.</w:t>
+        <w:t>, actually traces its back to an 1881 work by the mathematician and astronomer Simon Newcomb, who showed that ten digits in the logarithmic table do not occur with equal frequency.</w:t>
       </w:r>
       <w:r>
         <w:rPr>
@@ -592,15 +530,7 @@
                 <w:sz w:val="26"/>
                 <w:szCs w:val="32"/>
               </w:rPr>
-              <m:t>N</m:t>
-            </m:r>
-            <m:r>
-              <w:rPr>
-                <w:rFonts w:ascii="Cambria Math" w:hAnsi="Cambria Math" w:cs="Times New Roman"/>
-                <w:sz w:val="26"/>
-                <w:szCs w:val="32"/>
-              </w:rPr>
-              <m:t>+1</m:t>
+              <m:t>N+1</m:t>
             </m:r>
           </m:e>
         </m:d>
@@ -610,23 +540,7 @@
             <w:sz w:val="26"/>
             <w:szCs w:val="32"/>
           </w:rPr>
-          <m:t>-</m:t>
-        </m:r>
-        <m:r>
-          <w:rPr>
-            <w:rFonts w:ascii="Cambria Math" w:hAnsi="Cambria Math" w:cs="Times New Roman"/>
-            <w:sz w:val="26"/>
-            <w:szCs w:val="32"/>
-          </w:rPr>
-          <m:t>log</m:t>
-        </m:r>
-        <m:r>
-          <w:rPr>
-            <w:rFonts w:ascii="Cambria Math" w:hAnsi="Cambria Math" w:cs="Times New Roman"/>
-            <w:sz w:val="26"/>
-            <w:szCs w:val="32"/>
-          </w:rPr>
-          <m:t>⁡</m:t>
+          <m:t>-log⁡</m:t>
         </m:r>
         <m:d>
           <m:dPr>
@@ -684,13 +598,7 @@
         <w:rPr>
           <w:rFonts w:cs="Times New Roman"/>
         </w:rPr>
-        <w:t>The law has numerously been studied in plenty of research papers, dealing with matters including theoretical developments, verifying for numbers of bases other than decimal, explanation of the pattern, testing compliance with real-world data, scale invaria</w:t>
-      </w:r>
-      <w:r>
-        <w:rPr>
-          <w:rFonts w:cs="Times New Roman"/>
-        </w:rPr>
-        <w:t xml:space="preserve">nce, [4] applications to various phenomena, including for legal and accounting purposes, price digit analysis, and detection of fraudulent scientific data, and developing of statistical tests to verify agreement with the law. </w:t>
+        <w:t xml:space="preserve">The law has numerously been studied in plenty of research papers, dealing with matters including theoretical developments, verifying for numbers of bases other than decimal, explanation of the pattern, testing compliance with real-world data, scale invariance, [4] applications to various phenomena, including for legal and accounting purposes, price digit analysis, and detection of fraudulent scientific data, and developing of statistical tests to verify agreement with the law. </w:t>
       </w:r>
     </w:p>
     <w:p>
@@ -722,25 +630,7 @@
         <w:rPr>
           <w:rFonts w:cs="Times New Roman"/>
         </w:rPr>
-        <w:t xml:space="preserve"> </w:t>
-      </w:r>
-      <w:r>
-        <w:rPr>
-          <w:rFonts w:cs="Times New Roman"/>
-        </w:rPr>
-        <w:t>(1937) showe</w:t>
-      </w:r>
-      <w:r>
-        <w:rPr>
-          <w:rFonts w:cs="Times New Roman"/>
-        </w:rPr>
-        <w:t>d several data sets to agree with the law, including surface areas of 335 rivers, 3259 US populations, 104 physical constants, 1389 specific heat values, 703 pressure data, 1165 Black Body data, and 418 death rates, among others. It has later been shown (i</w:t>
-      </w:r>
-      <w:r>
-        <w:rPr>
-          <w:rFonts w:cs="Times New Roman"/>
-        </w:rPr>
-        <w:t xml:space="preserve">n [5] and [6]) that data sets containing uniformly numbers of several orders of magnitude (e.g. populations) agree with the </w:t>
+        <w:t xml:space="preserve"> (1937) showed several data sets to agree with the law, including surface areas of 335 rivers, 3259 US populations, 104 physical constants, 1389 specific heat values, 703 pressure data, 1165 Black Body data, and 418 death rates, among others. It has later been shown (in [5] and [6]) that data sets containing uniformly numbers of several orders of magnitude (e.g. populations) agree with the </w:t>
       </w:r>
       <w:proofErr w:type="spellStart"/>
       <w:r>
@@ -761,13 +651,7 @@
           <w:rFonts w:cs="Times New Roman"/>
         </w:rPr>
         <w:lastRenderedPageBreak/>
-        <w:t>one order of magnitude (e.g. IQ scores) mostly, if not always, d</w:t>
-      </w:r>
-      <w:r>
-        <w:rPr>
-          <w:rFonts w:cs="Times New Roman"/>
-        </w:rPr>
-        <w:t>efy the law. Many well-known integer sequences have been shown to comply with the law, among them being Fibonacci numbers (Washington, 1981), the powers of 2 (</w:t>
+        <w:t>one order of magnitude (e.g. IQ scores) mostly, if not always, defy the law. Many well-known integer sequences have been shown to comply with the law, among them being Fibonacci numbers (Washington, 1981), the powers of 2 (</w:t>
       </w:r>
       <w:proofErr w:type="spellStart"/>
       <w:r>
@@ -848,13 +732,7 @@
         <w:rPr>
           <w:rFonts w:cs="Times New Roman"/>
         </w:rPr>
-        <w:t xml:space="preserve">The goal </w:t>
-      </w:r>
-      <w:r>
-        <w:rPr>
-          <w:rFonts w:cs="Times New Roman"/>
-        </w:rPr>
-        <w:t xml:space="preserve">of this paper is multifold: to show that the </w:t>
+        <w:t xml:space="preserve">The goal of this paper is multifold: to show that the </w:t>
       </w:r>
       <w:proofErr w:type="spellStart"/>
       <w:r>
@@ -868,13 +746,7 @@
         <w:rPr>
           <w:rFonts w:cs="Times New Roman"/>
         </w:rPr>
-        <w:t xml:space="preserve"> law fits well to the number of deaths due to disaster, to reexamine the compliance of the law with populations of countries (testing for 263 countries and territories, both with small and large populat</w:t>
-      </w:r>
-      <w:r>
-        <w:rPr>
-          <w:rFonts w:cs="Times New Roman"/>
-        </w:rPr>
-        <w:t xml:space="preserve">ions), and to test for possible violation of </w:t>
+        <w:t xml:space="preserve"> law fits well to the number of deaths due to disaster, to reexamine the compliance of the law with populations of countries (testing for 263 countries and territories, both with small and large populations), and to test for possible violation of </w:t>
       </w:r>
       <w:proofErr w:type="spellStart"/>
       <w:r>
@@ -1678,19 +1550,7 @@
         <w:rPr>
           <w:rFonts w:cs="Times New Roman"/>
         </w:rPr>
-        <w:t xml:space="preserve">The primary variable in the study is number of deaths from disasters, considering earthquakes, flood, accidents and wars. For all type of disasters, data were collected from the whole world, focusing primarily on the deadliest cases on record with respect </w:t>
-      </w:r>
-      <w:r>
-        <w:rPr>
-          <w:rFonts w:cs="Times New Roman"/>
-        </w:rPr>
-        <w:t>to number of deaths. Data on earthquakes were collected from various relevant sources, among them being Unites States Geological Survey (USGS), International Association of Engineering Geology, National Geophysical Data Center etc., on accidents from vario</w:t>
-      </w:r>
-      <w:r>
-        <w:rPr>
-          <w:rFonts w:cs="Times New Roman"/>
-        </w:rPr>
-        <w:t xml:space="preserve">us news sources including BBC, [13] the Age, [14] and Brisbane Times etc., on wars from [10], [11], and [12], among others, and on flood from Global Active Archive of Large Flood Events, [15], and the Dawn etc. Whenever </w:t>
+        <w:t xml:space="preserve">The primary variable in the study is number of deaths from disasters, considering earthquakes, flood, accidents and wars. For all type of disasters, data were collected from the whole world, focusing primarily on the deadliest cases on record with respect to number of deaths. Data on earthquakes were collected from various relevant sources, among them being Unites States Geological Survey (USGS), International Association of Engineering Geology, National Geophysical Data Center etc., on accidents from various news sources including BBC, [13] the Age, [14] and Brisbane Times etc., on wars from [10], [11], and [12], among others, and on flood from Global Active Archive of Large Flood Events, [15], and the Dawn etc. Whenever </w:t>
       </w:r>
       <w:proofErr w:type="spellStart"/>
       <w:proofErr w:type="gramStart"/>
@@ -1706,49 +1566,31 @@
         <w:rPr>
           <w:rFonts w:cs="Times New Roman"/>
         </w:rPr>
-        <w:t xml:space="preserve"> interval of estimates were found i</w:t>
-      </w:r>
-      <w:r>
-        <w:rPr>
-          <w:rFonts w:cs="Times New Roman"/>
-        </w:rPr>
-        <w:t>nstead of a single number, the lowest estimate was considered. Among the types of accidents considered were structural fires and collapses, road, aviation and maritime accidents, explosions, industrial disasters, and sporting events. Additionally, gathered</w:t>
-      </w:r>
-      <w:r>
-        <w:rPr>
-          <w:rFonts w:cs="Times New Roman"/>
-        </w:rPr>
-        <w:t xml:space="preserve"> were data of populations of 263 countries and dependencies since 1960 until 2016, totaling 57 years of data for 263 regions.</w:t>
-      </w:r>
-    </w:p>
-    <w:p>
-      <w:pPr>
-        <w:spacing w:after="0" w:line="240" w:lineRule="auto"/>
-        <w:jc w:val="both"/>
-        <w:rPr>
-          <w:rFonts w:cs="Times New Roman"/>
-        </w:rPr>
-      </w:pPr>
-    </w:p>
-    <w:p>
-      <w:pPr>
-        <w:spacing w:after="0" w:line="240" w:lineRule="auto"/>
-        <w:jc w:val="both"/>
-        <w:rPr>
-          <w:rFonts w:cs="Times New Roman"/>
-        </w:rPr>
-      </w:pPr>
-      <w:r>
-        <w:rPr>
-          <w:rFonts w:cs="Times New Roman"/>
-        </w:rPr>
-        <w:t>To test the acquired data, a function was written in R programming language, which produced a table providing observed</w:t>
-      </w:r>
-      <w:r>
-        <w:rPr>
-          <w:rFonts w:cs="Times New Roman"/>
-        </w:rPr>
-        <w:t xml:space="preserve"> frequencies and percentages of the digits one through nine, and a bar plot showing the relevant data, along with the p-value of the associated Pearson’s chi-squared test. </w:t>
+        <w:t xml:space="preserve"> interval of estimates were found instead of a single number, the lowest estimate was considered. Among the types of accidents considered were structural fires and collapses, road, aviation and maritime accidents, explosions, industrial disasters, and sporting events. Additionally, gathered were data of populations of 263 countries and dependencies since 1960 until 2016, totaling 57 years of data for 263 regions.</w:t>
+      </w:r>
+    </w:p>
+    <w:p>
+      <w:pPr>
+        <w:spacing w:after="0" w:line="240" w:lineRule="auto"/>
+        <w:jc w:val="both"/>
+        <w:rPr>
+          <w:rFonts w:cs="Times New Roman"/>
+        </w:rPr>
+      </w:pPr>
+    </w:p>
+    <w:p>
+      <w:pPr>
+        <w:spacing w:after="0" w:line="240" w:lineRule="auto"/>
+        <w:jc w:val="both"/>
+        <w:rPr>
+          <w:rFonts w:cs="Times New Roman"/>
+        </w:rPr>
+      </w:pPr>
+      <w:r>
+        <w:rPr>
+          <w:rFonts w:cs="Times New Roman"/>
+        </w:rPr>
+        <w:t xml:space="preserve">To test the acquired data, a function was written in R programming language, which produced a table providing observed frequencies and percentages of the digits one through nine, and a bar plot showing the relevant data, along with the p-value of the associated Pearson’s chi-squared test. </w:t>
       </w:r>
     </w:p>
     <w:p>
@@ -1764,13 +1606,7 @@
           <w:rFonts w:cs="Times New Roman"/>
         </w:rPr>
         <w:lastRenderedPageBreak/>
-        <w:t xml:space="preserve">Since the data size considered are not small, the chi-squared test of goodness of </w:t>
-      </w:r>
-      <w:r>
-        <w:rPr>
-          <w:rFonts w:cs="Times New Roman"/>
-        </w:rPr>
-        <w:t xml:space="preserve">fit can be assumed to be perfect to test for the </w:t>
+        <w:t xml:space="preserve">Since the data size considered are not small, the chi-squared test of goodness of fit can be assumed to be perfect to test for the </w:t>
       </w:r>
       <w:proofErr w:type="spellStart"/>
       <w:r>
@@ -1854,15 +1690,7 @@
                   <w:sz w:val="26"/>
                   <w:szCs w:val="32"/>
                 </w:rPr>
-                <m:t>i</m:t>
-              </m:r>
-              <m:r>
-                <w:rPr>
-                  <w:rFonts w:ascii="Cambria Math" w:hAnsi="Cambria Math" w:cs="Times New Roman"/>
-                  <w:sz w:val="26"/>
-                  <w:szCs w:val="32"/>
-                </w:rPr>
-                <m:t>=1</m:t>
+                <m:t>i=1</m:t>
               </m:r>
             </m:sub>
             <m:sup>
@@ -2036,15 +1864,7 @@
               <w:sz w:val="26"/>
               <w:szCs w:val="32"/>
             </w:rPr>
-            <m:t>=</m:t>
-          </m:r>
-          <m:r>
-            <w:rPr>
-              <w:rFonts w:ascii="Cambria Math" w:hAnsi="Cambria Math" w:cs="Times New Roman"/>
-              <w:sz w:val="26"/>
-              <w:szCs w:val="32"/>
-            </w:rPr>
-            <m:t>N</m:t>
+            <m:t>=N</m:t>
           </m:r>
           <m:nary>
             <m:naryPr>
@@ -2348,21 +2168,7 @@
         <w:rPr>
           <w:rFonts w:eastAsiaTheme="minorEastAsia" w:cs="Times New Roman"/>
         </w:rPr>
-        <w:t>d</w:t>
-      </w:r>
-      <w:proofErr w:type="spellStart"/>
-      <w:r>
-        <w:rPr>
-          <w:rFonts w:eastAsiaTheme="minorEastAsia" w:cs="Times New Roman"/>
-        </w:rPr>
-        <w:t>istribution</w:t>
-      </w:r>
-      <w:proofErr w:type="spellEnd"/>
-      <w:r>
-        <w:rPr>
-          <w:rFonts w:eastAsiaTheme="minorEastAsia" w:cs="Times New Roman"/>
-        </w:rPr>
-        <w:t>.</w:t>
+        <w:t>distribution.</w:t>
       </w:r>
     </w:p>
     <w:p>
@@ -2558,68 +2364,50 @@
         <w:rPr>
           <w:rFonts w:eastAsiaTheme="minorEastAsia" w:cs="Times New Roman"/>
         </w:rPr>
-        <w:t>In simple term, the null</w:t>
+        <w:t>In simple term, the null hypothesis is that there is no difference between observed and ex</w:t>
       </w:r>
       <w:r>
         <w:rPr>
           <w:rFonts w:eastAsiaTheme="minorEastAsia" w:cs="Times New Roman"/>
         </w:rPr>
-        <w:t xml:space="preserve"> hypothesis is that there is no difference between observed and ex</w:t>
+        <w:t xml:space="preserve">pected frequencies of numbers. </w:t>
       </w:r>
       <w:r>
         <w:rPr>
           <w:rFonts w:eastAsiaTheme="minorEastAsia" w:cs="Times New Roman"/>
         </w:rPr>
-        <w:t xml:space="preserve">pected frequencies of numbers. </w:t>
+        <w:t xml:space="preserve">P-values less than 0.01 and 0.05 </w:t>
       </w:r>
       <w:r>
         <w:rPr>
           <w:rFonts w:eastAsiaTheme="minorEastAsia" w:cs="Times New Roman"/>
         </w:rPr>
-        <w:t xml:space="preserve">P-values less than 0.01 and 0.05 </w:t>
+        <w:t>would</w:t>
       </w:r>
       <w:r>
         <w:rPr>
           <w:rFonts w:eastAsiaTheme="minorEastAsia" w:cs="Times New Roman"/>
         </w:rPr>
-        <w:t>would</w:t>
+        <w:t xml:space="preserve"> imply that the observed frequencies are different from expected frequencies at 0.01 and 0.05 levels of significance, respectively i.e.</w:t>
       </w:r>
       <w:r>
         <w:rPr>
           <w:rFonts w:eastAsiaTheme="minorEastAsia" w:cs="Times New Roman"/>
         </w:rPr>
-        <w:t xml:space="preserve"> imply that the observed frequencies are different from expected frequencies at 0.01 and 0.05 levels of significance, res</w:t>
+        <w:t>,</w:t>
       </w:r>
       <w:r>
         <w:rPr>
           <w:rFonts w:eastAsiaTheme="minorEastAsia" w:cs="Times New Roman"/>
         </w:rPr>
-        <w:t>pectively i.e.</w:t>
-      </w:r>
+        <w:t xml:space="preserve"> if the test were conducted a hundred times, only once and five times, respectively, the observed frequencies would comply with expected frequencies. Thus, p-values, in this study, greater than 0.01 imply strong agreement of data with </w:t>
+      </w:r>
+      <w:proofErr w:type="spellStart"/>
       <w:r>
         <w:rPr>
           <w:rFonts w:eastAsiaTheme="minorEastAsia" w:cs="Times New Roman"/>
         </w:rPr>
-        <w:t>,</w:t>
-      </w:r>
-      <w:r>
-        <w:rPr>
-          <w:rFonts w:eastAsiaTheme="minorEastAsia" w:cs="Times New Roman"/>
-        </w:rPr>
-        <w:t xml:space="preserve"> if the test were conducted a hundred times, only once and five times, respectively, the observed frequencies would comply with expected frequencies. Thus, p-values, in this study, greater than 0.01 imply strong agreement of data with </w:t>
-      </w:r>
-      <w:proofErr w:type="spellStart"/>
-      <w:r>
-        <w:rPr>
-          <w:rFonts w:eastAsiaTheme="minorEastAsia" w:cs="Times New Roman"/>
-        </w:rPr>
-        <w:t>Benford</w:t>
-      </w:r>
-      <w:r>
-        <w:rPr>
-          <w:rFonts w:eastAsiaTheme="minorEastAsia" w:cs="Times New Roman"/>
-        </w:rPr>
-        <w:t>’s</w:t>
+        <w:t>Benford’s</w:t>
       </w:r>
       <w:proofErr w:type="spellEnd"/>
       <w:r>
@@ -2720,19 +2508,7 @@
         <w:rPr>
           <w:rFonts w:cs="Times New Roman"/>
         </w:rPr>
-        <w:t xml:space="preserve"> War, Crusades, Vietnam War, Napole</w:t>
-      </w:r>
-      <w:r>
-        <w:rPr>
-          <w:rFonts w:cs="Times New Roman"/>
-        </w:rPr>
-        <w:t xml:space="preserve">onic Wars, among others. The result is shown on table 3. As far as earthquakes are concerned, a total of 190 instances were taken into consideration. As stated earlier, accidents considered were of many different types, with a total of 1538 cases from all </w:t>
-      </w:r>
-      <w:r>
-        <w:rPr>
-          <w:rFonts w:cs="Times New Roman"/>
-        </w:rPr>
-        <w:t xml:space="preserve">over the world. </w:t>
+        <w:t xml:space="preserve"> War, Crusades, Vietnam War, Napoleonic Wars, among others. The result is shown on table 3. As far as earthquakes are concerned, a total of 190 instances were taken into consideration. As stated earlier, accidents considered were of many different types, with a total of 1538 cases from all over the world. </w:t>
       </w:r>
     </w:p>
     <w:p>
@@ -2888,13 +2664,7 @@
               <w:rPr>
                 <w:rFonts w:cs="Times New Roman"/>
               </w:rPr>
-              <w:t>Expect</w:t>
-            </w:r>
-            <w:r>
-              <w:rPr>
-                <w:rFonts w:cs="Times New Roman"/>
-              </w:rPr>
-              <w:t>ed percentage</w:t>
+              <w:t>Expected percentage</w:t>
             </w:r>
           </w:p>
           <w:p>
@@ -4357,13 +4127,7 @@
         <w:rPr>
           <w:rFonts w:cs="Times New Roman"/>
         </w:rPr>
-        <w:t>The bars represent the observed percentages of numbers with each digits, while x axis represent the digits and y axis refers to the percentages of frequencies of numbers. The tan-colored and black-colored lines represent the expected and observed percentag</w:t>
-      </w:r>
-      <w:r>
-        <w:rPr>
-          <w:rFonts w:cs="Times New Roman"/>
-        </w:rPr>
-        <w:t xml:space="preserve">es of frequencies of numbers, respectively. The associated Pearson’s chi-squared test p-value has also been provided on the plot for each data set.   </w:t>
+        <w:t xml:space="preserve">The bars represent the observed percentages of numbers with each digits, while x axis represent the digits and y axis refers to the percentages of frequencies of numbers. The tan-colored and black-colored lines represent the expected and observed percentages of frequencies of numbers, respectively. The associated Pearson’s chi-squared test p-value has also been provided on the plot for each data set.   </w:t>
       </w:r>
     </w:p>
     <w:p>
@@ -4403,13 +4167,7 @@
         <w:rPr>
           <w:rFonts w:cs="Times New Roman"/>
         </w:rPr>
-        <w:t xml:space="preserve"> l</w:t>
-      </w:r>
-      <w:r>
-        <w:rPr>
-          <w:rFonts w:cs="Times New Roman"/>
-        </w:rPr>
-        <w:t xml:space="preserve">aw. While the percentages of the digit 1 for floods and earthquakes are 26.42 and 26.32, both being less than the corresponding expected frequencies, the percentages of wars and accidents data sets for the same digit (1) exceed what is stated by </w:t>
+        <w:t xml:space="preserve"> law. While the percentages of the digit 1 for floods and earthquakes are 26.42 and 26.32, both being less than the corresponding expected frequencies, the percentages of wars and accidents data sets for the same digit (1) exceed what is stated by </w:t>
       </w:r>
       <w:proofErr w:type="spellStart"/>
       <w:r>
@@ -4423,25 +4181,7 @@
         <w:rPr>
           <w:rFonts w:cs="Times New Roman"/>
         </w:rPr>
-        <w:t xml:space="preserve"> </w:t>
-      </w:r>
-      <w:r>
-        <w:rPr>
-          <w:rFonts w:cs="Times New Roman"/>
-        </w:rPr>
-        <w:t>law, being 35.53 and 35.7, respectively i.e. the first digit percentages exceed expected percentage by over 5%. All data sets, however, seem to, from the illustrations, satisfy the law. The assumption is confirmed by the p-values for all data sets except f</w:t>
-      </w:r>
-      <w:r>
-        <w:rPr>
-          <w:rFonts w:cs="Times New Roman"/>
-        </w:rPr>
-        <w:t xml:space="preserve">or accidents, the p-value being almost 0. For this data set, Pearson’s chi-squarest test and the graphical connotation differ. This contradiction might have resulted from the fact that although we have covered many different types of accidents, many other </w:t>
-      </w:r>
-      <w:r>
-        <w:rPr>
-          <w:rFonts w:cs="Times New Roman"/>
-        </w:rPr>
-        <w:t xml:space="preserve">types remain to be explored. Still, the pattern of distribution of number to different digits conforms to </w:t>
+        <w:t xml:space="preserve"> law, being 35.53 and 35.7, respectively i.e. the first digit percentages exceed expected percentage by over 5%. All data sets, however, seem to, from the illustrations, satisfy the law. The assumption is confirmed by the p-values for all data sets except for accidents, the p-value being almost 0. For this data set, Pearson’s chi-squarest test and the graphical connotation differ. This contradiction might have resulted from the fact that although we have covered many different types of accidents, many other types remain to be explored. Still, the pattern of distribution of number to different digits conforms to </w:t>
       </w:r>
       <w:proofErr w:type="spellStart"/>
       <w:r>
@@ -4462,13 +4202,7 @@
         <w:rPr>
           <w:rFonts w:cs="Times New Roman"/>
         </w:rPr>
-        <w:t>Benford’</w:t>
-      </w:r>
-      <w:r>
-        <w:rPr>
-          <w:rFonts w:cs="Times New Roman"/>
-        </w:rPr>
-        <w:t>s</w:t>
+        <w:t>Benford’s</w:t>
       </w:r>
       <w:proofErr w:type="spellEnd"/>
       <w:r>
@@ -4600,13 +4334,7 @@
         <w:rPr>
           <w:rFonts w:cs="Times New Roman"/>
         </w:rPr>
-        <w:t xml:space="preserve"> law. Digit 2 has maximum anomaly for</w:t>
-      </w:r>
-      <w:r>
-        <w:rPr>
-          <w:rFonts w:cs="Times New Roman"/>
-        </w:rPr>
-        <w:t xml:space="preserve"> floods data. No other digits significantly differ from expected pattern. For earthquakes and accidents data, the anomalies decreased most consistently for larges digits. </w:t>
+        <w:t xml:space="preserve"> law. Digit 2 has maximum anomaly for floods data. No other digits significantly differ from expected pattern. For earthquakes and accidents data, the anomalies decreased most consistently for larges digits. </w:t>
       </w:r>
     </w:p>
     <w:p>
@@ -4658,13 +4386,7 @@
         <w:rPr>
           <w:rFonts w:cs="Times New Roman"/>
         </w:rPr>
-        <w:t>In this instance, world populations comprising of 263</w:t>
-      </w:r>
-      <w:r>
-        <w:rPr>
-          <w:rFonts w:cs="Times New Roman"/>
-        </w:rPr>
-        <w:t xml:space="preserve"> countries and territories were considered. </w:t>
+        <w:t xml:space="preserve">In this instance, world populations comprising of 263 countries and territories were considered. </w:t>
       </w:r>
     </w:p>
     <w:p>
@@ -4722,13 +4444,7 @@
         <w:rPr>
           <w:rFonts w:cs="Times New Roman"/>
         </w:rPr>
-        <w:t>In this analysis, we have taken into account world populations from 196</w:t>
-      </w:r>
-      <w:r>
-        <w:rPr>
-          <w:rFonts w:cs="Times New Roman"/>
-        </w:rPr>
-        <w:t xml:space="preserve">0 to 2016, each year dealt separately, applying the function and carrying out Pearson’s chi-squared test, and recording the associated p-values. The resulting p-values are shown in figure 3. </w:t>
+        <w:t xml:space="preserve">In this analysis, we have taken into account world populations from 1960 to 2016, each year dealt separately, applying the function and carrying out Pearson’s chi-squared test, and recording the associated p-values. The resulting p-values are shown in figure 3. </w:t>
       </w:r>
     </w:p>
     <w:p>
@@ -4831,32 +4547,24 @@
           <w:b/>
           <w:bCs/>
         </w:rPr>
-        <w:t xml:space="preserve"> of chi chi-squared tests of goodness-of-fit</w:t>
-      </w:r>
+        <w:t xml:space="preserve"> of chi chi-squared tests of goodness-of-fit with regard to testing whether yearly world populations of 263 countries and territories conform to </w:t>
+      </w:r>
+      <w:proofErr w:type="spellStart"/>
       <w:r>
         <w:rPr>
           <w:rFonts w:cs="Times New Roman"/>
           <w:b/>
           <w:bCs/>
         </w:rPr>
-        <w:t xml:space="preserve"> with regard to testing whether yearly world populations of 263 countries and territories conform to </w:t>
-      </w:r>
-      <w:proofErr w:type="spellStart"/>
+        <w:t>Benford’s</w:t>
+      </w:r>
+      <w:proofErr w:type="spellEnd"/>
       <w:r>
         <w:rPr>
           <w:rFonts w:cs="Times New Roman"/>
           <w:b/>
           <w:bCs/>
         </w:rPr>
-        <w:t>Benford’s</w:t>
-      </w:r>
-      <w:proofErr w:type="spellEnd"/>
-      <w:r>
-        <w:rPr>
-          <w:rFonts w:cs="Times New Roman"/>
-          <w:b/>
-          <w:bCs/>
-        </w:rPr>
         <w:t xml:space="preserve"> law, with each year dealt separately. A total of 57 years were dealt with. </w:t>
       </w:r>
     </w:p>
@@ -4881,13 +4589,7 @@
         <w:rPr>
           <w:rFonts w:cs="Times New Roman"/>
         </w:rPr>
-        <w:t>A total of 57 years were used for this computation, none of which ha</w:t>
-      </w:r>
-      <w:r>
-        <w:rPr>
-          <w:rFonts w:cs="Times New Roman"/>
-        </w:rPr>
-        <w:t xml:space="preserve">ppened to be below 0.01, which implies world population data in any year conform to </w:t>
+        <w:t xml:space="preserve">A total of 57 years were used for this computation, none of which happened to be below 0.01, which implies world population data in any year conform to </w:t>
       </w:r>
       <w:proofErr w:type="spellStart"/>
       <w:r>
@@ -4947,8 +4649,9 @@
           <w:sz w:val="30"/>
           <w:szCs w:val="36"/>
         </w:rPr>
-        <w:t>T</w:t>
-      </w:r>
+        <w:t xml:space="preserve">Testing of </w:t>
+      </w:r>
+      <w:proofErr w:type="spellStart"/>
       <w:r>
         <w:rPr>
           <w:rFonts w:cs="Times New Roman"/>
@@ -4957,9 +4660,9 @@
           <w:sz w:val="30"/>
           <w:szCs w:val="36"/>
         </w:rPr>
-        <w:t xml:space="preserve">esting of </w:t>
-      </w:r>
-      <w:proofErr w:type="spellStart"/>
+        <w:t>Benford’s</w:t>
+      </w:r>
+      <w:proofErr w:type="spellEnd"/>
       <w:r>
         <w:rPr>
           <w:rFonts w:cs="Times New Roman"/>
@@ -4968,9 +4671,8 @@
           <w:sz w:val="30"/>
           <w:szCs w:val="36"/>
         </w:rPr>
-        <w:t>Benford’s</w:t>
-      </w:r>
-      <w:proofErr w:type="spellEnd"/>
+        <w:t xml:space="preserve"> </w:t>
+      </w:r>
       <w:r>
         <w:rPr>
           <w:rFonts w:cs="Times New Roman"/>
@@ -4979,7 +4681,7 @@
           <w:sz w:val="30"/>
           <w:szCs w:val="36"/>
         </w:rPr>
-        <w:t xml:space="preserve"> </w:t>
+        <w:t>Law for Time Series D</w:t>
       </w:r>
       <w:r>
         <w:rPr>
@@ -4989,16 +4691,6 @@
           <w:sz w:val="30"/>
           <w:szCs w:val="36"/>
         </w:rPr>
-        <w:t>Law for Time Series D</w:t>
-      </w:r>
-      <w:r>
-        <w:rPr>
-          <w:rFonts w:cs="Times New Roman"/>
-          <w:b/>
-          <w:bCs/>
-          <w:sz w:val="30"/>
-          <w:szCs w:val="36"/>
-        </w:rPr>
         <w:t>ata</w:t>
       </w:r>
     </w:p>
@@ -5028,13 +4720,7 @@
         <w:rPr>
           <w:rFonts w:cs="Times New Roman"/>
         </w:rPr>
-        <w:t xml:space="preserve"> law for time series data, considering 57 years of yearly population data for each of the available 263 countries and territories.  Testing the compliance with our function and carrying o</w:t>
-      </w:r>
-      <w:r>
-        <w:rPr>
-          <w:rFonts w:cs="Times New Roman"/>
-        </w:rPr>
-        <w:t xml:space="preserve">ut the relevant chi-squared test of goodness of fit test, we have obtained 263 p-values, one for each territory. </w:t>
+        <w:t xml:space="preserve"> law for time series data, considering 57 years of yearly population data for each of the available 263 countries and territories.  Testing the compliance with our function and carrying out the relevant chi-squared test of goodness of fit test, we have obtained 263 p-values, one for each territory. </w:t>
       </w:r>
     </w:p>
     <w:p>
@@ -5134,77 +4820,63 @@
           <w:b/>
           <w:bCs/>
         </w:rPr>
-        <w:t xml:space="preserve"> p-values of chi chi-squared tests of goodness-of-fit with </w:t>
-      </w:r>
+        <w:t xml:space="preserve"> p-values of chi chi-squared tests of goodness-of-fit with regard to testing whether yearly time series data world populations of 263 countries and territories conform to </w:t>
+      </w:r>
+      <w:proofErr w:type="spellStart"/>
       <w:r>
         <w:rPr>
           <w:rFonts w:cs="Times New Roman"/>
           <w:b/>
           <w:bCs/>
         </w:rPr>
-        <w:t xml:space="preserve">regard to testing whether yearly time series data world populations of 263 countries and territories conform to </w:t>
-      </w:r>
-      <w:proofErr w:type="spellStart"/>
+        <w:t>Benford’s</w:t>
+      </w:r>
+      <w:proofErr w:type="spellEnd"/>
       <w:r>
         <w:rPr>
           <w:rFonts w:cs="Times New Roman"/>
           <w:b/>
           <w:bCs/>
         </w:rPr>
+        <w:t xml:space="preserve"> law.  </w:t>
+      </w:r>
+    </w:p>
+    <w:p>
+      <w:pPr>
+        <w:spacing w:after="0" w:line="240" w:lineRule="auto"/>
+        <w:jc w:val="both"/>
+        <w:rPr>
+          <w:rFonts w:cs="Times New Roman"/>
+        </w:rPr>
+      </w:pPr>
+    </w:p>
+    <w:p>
+      <w:pPr>
+        <w:spacing w:after="0" w:line="240" w:lineRule="auto"/>
+        <w:jc w:val="both"/>
+        <w:rPr>
+          <w:rFonts w:cs="Times New Roman"/>
+        </w:rPr>
+      </w:pPr>
+      <w:r>
+        <w:rPr>
+          <w:rFonts w:cs="Times New Roman"/>
+        </w:rPr>
+        <w:t xml:space="preserve">For the time series data, most p-values are indicative of insignificant compliance with the </w:t>
+      </w:r>
+      <w:proofErr w:type="spellStart"/>
+      <w:r>
+        <w:rPr>
+          <w:rFonts w:cs="Times New Roman"/>
+        </w:rPr>
         <w:t>Benford’s</w:t>
       </w:r>
       <w:proofErr w:type="spellEnd"/>
       <w:r>
         <w:rPr>
           <w:rFonts w:cs="Times New Roman"/>
-          <w:b/>
-          <w:bCs/>
-        </w:rPr>
-        <w:t xml:space="preserve"> law.  </w:t>
-      </w:r>
-    </w:p>
-    <w:p>
-      <w:pPr>
-        <w:spacing w:after="0" w:line="240" w:lineRule="auto"/>
-        <w:jc w:val="both"/>
-        <w:rPr>
-          <w:rFonts w:cs="Times New Roman"/>
-        </w:rPr>
-      </w:pPr>
-    </w:p>
-    <w:p>
-      <w:pPr>
-        <w:spacing w:after="0" w:line="240" w:lineRule="auto"/>
-        <w:jc w:val="both"/>
-        <w:rPr>
-          <w:rFonts w:cs="Times New Roman"/>
-        </w:rPr>
-      </w:pPr>
-      <w:r>
-        <w:rPr>
-          <w:rFonts w:cs="Times New Roman"/>
-        </w:rPr>
-        <w:t xml:space="preserve">For the time series data, most p-values are indicative of insignificant compliance with the </w:t>
-      </w:r>
-      <w:proofErr w:type="spellStart"/>
-      <w:r>
-        <w:rPr>
-          <w:rFonts w:cs="Times New Roman"/>
-        </w:rPr>
-        <w:t>Benford’s</w:t>
-      </w:r>
-      <w:proofErr w:type="spellEnd"/>
-      <w:r>
-        <w:rPr>
-          <w:rFonts w:cs="Times New Roman"/>
-        </w:rPr>
-        <w:t xml:space="preserve"> law. Out of a total of </w:t>
-      </w:r>
-      <w:r>
-        <w:rPr>
-          <w:rFonts w:cs="Times New Roman"/>
-        </w:rPr>
-        <w:t xml:space="preserve">263, p-values are less than 0.05 for 245 regions, while it is below 0.10 for 253 regions, which implies time series data of only a handful of regions (10, </w:t>
+        </w:rPr>
+        <w:t xml:space="preserve"> law. Out of a total of 263, p-values are less than 0.05 for 245 regions, while it is below 0.10 for 253 regions, which implies time series data of only a handful of regions (10, </w:t>
       </w:r>
       <w:proofErr w:type="gramStart"/>
       <w:r>
@@ -5293,37 +4965,7 @@
         <w:rPr>
           <w:rFonts w:cs="Times New Roman"/>
         </w:rPr>
-        <w:t xml:space="preserve"> law. The fact has been clearly illustrated by the plots as well as by Pearson’s chi-squared goodness-of-fit tests. The tests have been performed for a to</w:t>
-      </w:r>
-      <w:r>
-        <w:rPr>
-          <w:rFonts w:cs="Times New Roman"/>
-        </w:rPr>
-        <w:t>tal four types of disasters: floods, wars, earthquakes, and accidents. As far as the accidents are concerned, many different types were considered, including structural fires and collapses, road, aviation and maritime accidents, yet, although, the graph in</w:t>
-      </w:r>
-      <w:r>
-        <w:rPr>
-          <w:rFonts w:cs="Times New Roman"/>
-        </w:rPr>
-        <w:t>dicated conformity with the law, the p-values indicated noncompliance, a fact possibly resulting from the inadequate types of accidents considered. In all other cases, p-values were in complete harmony with the graphs in establishing compliance of data wit</w:t>
-      </w:r>
-      <w:r>
-        <w:rPr>
-          <w:rFonts w:cs="Times New Roman"/>
-        </w:rPr>
-        <w:t xml:space="preserve">h the law. Analysis of population of time series data were also shown to be in conformity with the law. Another significant finding was that time series data do not comply with the law, a fact due possibly to the fact that time series data, since the data </w:t>
-      </w:r>
-      <w:r>
-        <w:rPr>
-          <w:rFonts w:cs="Times New Roman"/>
-        </w:rPr>
-        <w:t>are considered from an arbitrary year, start with a certain digit and continue with the same or a few next digits for many years. For example, digit 4 preceded the population of Bangladesh in 1960, and since then never could the digits 2 or 3 precede the p</w:t>
-      </w:r>
-      <w:r>
-        <w:rPr>
-          <w:rFonts w:cs="Times New Roman"/>
-        </w:rPr>
-        <w:t xml:space="preserve">opulation value, resulting in the deviation from the </w:t>
+        <w:t xml:space="preserve"> law. The fact has been clearly illustrated by the plots as well as by Pearson’s chi-squared goodness-of-fit tests. The tests have been performed for a total four types of disasters: floods, wars, earthquakes, and accidents. As far as the accidents are concerned, many different types were considered, including structural fires and collapses, road, aviation and maritime accidents, yet, although, the graph indicated conformity with the law, the p-values indicated noncompliance, a fact possibly resulting from the inadequate types of accidents considered. In all other cases, p-values were in complete harmony with the graphs in establishing compliance of data with the law. Analysis of population of time series data were also shown to be in conformity with the law. Another significant finding was that time series data do not comply with the law, a fact due possibly to the fact that time series data, since the data are considered from an arbitrary year, start with a certain digit and continue with the same or a few next digits for many years. For example, digit 4 preceded the population of Bangladesh in 1960, and since then never could the digits 2 or 3 precede the population value, resulting in the deviation from the </w:t>
       </w:r>
       <w:proofErr w:type="spellStart"/>
       <w:r>
@@ -5450,12 +5092,6 @@
           <w:rFonts w:cs="Times New Roman"/>
         </w:rPr>
       </w:pPr>
-      <w:r>
-        <w:rPr>
-          <w:rFonts w:cs="Times New Roman"/>
-        </w:rPr>
-        <w:t xml:space="preserve">Frank </w:t>
-      </w:r>
       <w:proofErr w:type="spellStart"/>
       <w:r>
         <w:rPr>
@@ -5468,8 +5104,10 @@
         <w:rPr>
           <w:rFonts w:cs="Times New Roman"/>
         </w:rPr>
-        <w:t xml:space="preserve"> (March 1938). "The law of anomalous numbers". Proc. Am. Philos. Soc. 78 (4): 551–572. JSTOR 984802. </w:t>
-      </w:r>
+        <w:t xml:space="preserve">, F. (1938). The Law of Anomalous Numbers. Proceedings of the American Philosophical Society, 78(4), 551-572. Retrieved November 2, 2020, from http://www.jstor.org/stable/984802 </w:t>
+      </w:r>
+      <w:bookmarkStart w:id="0" w:name="_GoBack"/>
+      <w:bookmarkEnd w:id="0"/>
     </w:p>
     <w:p>
       <w:pPr>
@@ -5530,13 +5168,7 @@
         <w:rPr>
           <w:rFonts w:cs="Times New Roman"/>
         </w:rPr>
-        <w:t>, Nonparametric Statistics wit</w:t>
-      </w:r>
-      <w:r>
-        <w:rPr>
-          <w:rFonts w:cs="Times New Roman"/>
-        </w:rPr>
-        <w:t>h Applications to Science and Engineering, p. 158</w:t>
+        <w:t>, Nonparametric Statistics with Applications to Science and Engineering, p. 158</w:t>
       </w:r>
     </w:p>
     <w:p>
@@ -5570,13 +5202,7 @@
         <w:rPr>
           <w:rFonts w:cs="Times New Roman"/>
         </w:rPr>
-        <w:t>10.2307/</w:t>
-      </w:r>
-      <w:r>
-        <w:rPr>
-          <w:rFonts w:cs="Times New Roman"/>
-        </w:rPr>
-        <w:t>2369148. JSTOR 2369148.</w:t>
+        <w:t>10.2307/2369148. JSTOR 2369148.</w:t>
       </w:r>
     </w:p>
     <w:p>
@@ -5720,13 +5346,7 @@
         <w:rPr>
           <w:rFonts w:cs="Times New Roman"/>
         </w:rPr>
-        <w:t xml:space="preserve"> Law for Fibonacci and Lucas Numbers". </w:t>
-      </w:r>
-      <w:r>
-        <w:rPr>
-          <w:rFonts w:cs="Times New Roman"/>
-        </w:rPr>
-        <w:t>The Fibonacci Quarterly. 19 (2): 175–177.</w:t>
+        <w:t xml:space="preserve"> Law for Fibonacci and Lucas Numbers". The Fibonacci Quarterly. 19 (2): 175–177.</w:t>
       </w:r>
     </w:p>
     <w:p>
@@ -5830,13 +5450,7 @@
         <w:rPr>
           <w:rFonts w:cs="Times New Roman"/>
         </w:rPr>
-        <w:t xml:space="preserve"> and Related St</w:t>
-      </w:r>
-      <w:r>
-        <w:rPr>
-          <w:rFonts w:cs="Times New Roman"/>
-        </w:rPr>
-        <w:t>atistics without Extensive Tables". Journal of the Royal Statistical Society, Series B. 32 (1): 115–122.</w:t>
+        <w:t xml:space="preserve"> and Related Statistics without Extensive Tables". Journal of the Royal Statistical Society, Series B. 32 (1): 115–122.</w:t>
       </w:r>
     </w:p>
     <w:p>
@@ -5890,13 +5504,7 @@
         <w:rPr>
           <w:rFonts w:cs="Times New Roman"/>
         </w:rPr>
-        <w:t>The Cambridge History of China: Alien regimes and border states, 907–1368, 1994, p.622, cited</w:t>
-      </w:r>
-      <w:r>
-        <w:rPr>
-          <w:rFonts w:cs="Times New Roman"/>
-        </w:rPr>
-        <w:t xml:space="preserve"> by White</w:t>
+        <w:t>The Cambridge History of China: Alien regimes and border states, 907–1368, 1994, p.622, cited by White</w:t>
       </w:r>
     </w:p>
     <w:p>
@@ -5956,13 +5564,7 @@
         <w:rPr>
           <w:rFonts w:cs="Times New Roman"/>
         </w:rPr>
-        <w:t xml:space="preserve">"Seven die at fun fair: Suddenly fire and smoke make the mock horror real". The Age. 11 June 1979. Retrieved 24 </w:t>
-      </w:r>
-      <w:r>
-        <w:rPr>
-          <w:rFonts w:cs="Times New Roman"/>
-        </w:rPr>
-        <w:t>November 2016.</w:t>
+        <w:t>"Seven die at fun fair: Suddenly fire and smoke make the mock horror real". The Age. 11 June 1979. Retrieved 24 November 2016.</w:t>
       </w:r>
     </w:p>
     <w:p>
@@ -5999,15 +5601,7 @@
             <w:rFonts w:cs="Times New Roman"/>
             <w:color w:val="auto"/>
           </w:rPr>
-          <w:t>http://floodobservatory.colorado.edu/Archives/in</w:t>
-        </w:r>
-        <w:r>
-          <w:rPr>
-            <w:rStyle w:val="Hyperlink"/>
-            <w:rFonts w:cs="Times New Roman"/>
-            <w:color w:val="auto"/>
-          </w:rPr>
-          <w:t>dex.html</w:t>
+          <w:t>http://floodobservatory.colorado.edu/Archives/index.html</w:t>
         </w:r>
       </w:hyperlink>
       <w:r>
@@ -6855,6 +6449,7 @@
               <w:rPr>
                 <w:rFonts w:cs="Times New Roman"/>
               </w:rPr>
+              <w:lastRenderedPageBreak/>
               <w:t>5</w:t>
             </w:r>
           </w:p>
@@ -6981,7 +6576,6 @@
               <w:rPr>
                 <w:rFonts w:cs="Times New Roman"/>
               </w:rPr>
-              <w:lastRenderedPageBreak/>
               <w:t>6</w:t>
             </w:r>
           </w:p>

</xml_diff>